<commit_message>
Edited Mistake in Lab2 PDF
</commit_message>
<xml_diff>
--- a/ITI_Labs/Lab2/Lab2.docx
+++ b/ITI_Labs/Lab2/Lab2.docx
@@ -113,7 +113,47 @@
           <w:sz w:val="40"/>
           <w:szCs w:val="40"/>
         </w:rPr>
-        <w:t>(Xschem, NGSpice &amp; ADT)</w:t>
+        <w:t>(</w:t>
+      </w:r>
+      <w:proofErr w:type="spellStart"/>
+      <w:r>
+        <w:rPr>
+          <w:rFonts w:ascii="Montserrat" w:hAnsi="Montserrat"/>
+          <w:color w:val="000000" w:themeColor="text1"/>
+          <w:sz w:val="40"/>
+          <w:szCs w:val="40"/>
+        </w:rPr>
+        <w:t>Xschem</w:t>
+      </w:r>
+      <w:proofErr w:type="spellEnd"/>
+      <w:r>
+        <w:rPr>
+          <w:rFonts w:ascii="Montserrat" w:hAnsi="Montserrat"/>
+          <w:color w:val="000000" w:themeColor="text1"/>
+          <w:sz w:val="40"/>
+          <w:szCs w:val="40"/>
+        </w:rPr>
+        <w:t xml:space="preserve">, </w:t>
+      </w:r>
+      <w:proofErr w:type="spellStart"/>
+      <w:r>
+        <w:rPr>
+          <w:rFonts w:ascii="Montserrat" w:hAnsi="Montserrat"/>
+          <w:color w:val="000000" w:themeColor="text1"/>
+          <w:sz w:val="40"/>
+          <w:szCs w:val="40"/>
+        </w:rPr>
+        <w:t>NGSpice</w:t>
+      </w:r>
+      <w:proofErr w:type="spellEnd"/>
+      <w:r>
+        <w:rPr>
+          <w:rFonts w:ascii="Montserrat" w:hAnsi="Montserrat"/>
+          <w:color w:val="000000" w:themeColor="text1"/>
+          <w:sz w:val="40"/>
+          <w:szCs w:val="40"/>
+        </w:rPr>
+        <w:t xml:space="preserve"> &amp; ADT)</w:t>
       </w:r>
     </w:p>
     <w:p>
@@ -1225,10 +1265,13 @@
             </m:num>
             <m:den>
               <m:r>
+                <m:rPr>
+                  <m:sty m:val="bi"/>
+                </m:rPr>
                 <w:rPr>
                   <w:rFonts w:ascii="Cambria Math" w:eastAsiaTheme="minorEastAsia" w:hAnsi="Cambria Math"/>
                 </w:rPr>
-                <m:t>1</m:t>
+                <m:t>10</m:t>
               </m:r>
               <m:r>
                 <m:rPr>
@@ -1237,7 +1280,7 @@
                 <w:rPr>
                   <w:rFonts w:ascii="Cambria Math" w:eastAsiaTheme="minorEastAsia" w:hAnsi="Cambria Math"/>
                 </w:rPr>
-                <m:t>0μ</m:t>
+                <m:t>μ</m:t>
               </m:r>
             </m:den>
           </m:f>
@@ -1248,16 +1291,7 @@
             <w:rPr>
               <w:rFonts w:ascii="Cambria Math" w:eastAsiaTheme="minorEastAsia" w:hAnsi="Cambria Math"/>
             </w:rPr>
-            <m:t>=</m:t>
-          </m:r>
-          <m:r>
-            <m:rPr>
-              <m:sty m:val="bi"/>
-            </m:rPr>
-            <w:rPr>
-              <w:rFonts w:ascii="Cambria Math" w:eastAsiaTheme="minorEastAsia" w:hAnsi="Cambria Math"/>
-            </w:rPr>
-            <m:t>100</m:t>
+            <m:t>=100</m:t>
           </m:r>
           <m:r>
             <m:rPr>
@@ -1505,13 +1539,7 @@
                 <w:rPr>
                   <w:rFonts w:ascii="Cambria Math" w:eastAsiaTheme="minorEastAsia" w:hAnsi="Cambria Math"/>
                 </w:rPr>
-                <m:t>1</m:t>
-              </m:r>
-              <m:r>
-                <w:rPr>
-                  <w:rFonts w:ascii="Cambria Math" w:eastAsiaTheme="minorEastAsia" w:hAnsi="Cambria Math"/>
-                </w:rPr>
-                <m:t>0</m:t>
+                <m:t>10</m:t>
               </m:r>
             </m:den>
           </m:f>
@@ -1540,7 +1568,55 @@
           <w:sz w:val="30"/>
           <w:szCs w:val="30"/>
         </w:rPr>
-        <w:t xml:space="preserve">This concludes the initial Gain Calculation, We will use the obtained results on a </w:t>
+        <w:t xml:space="preserve">This concludes the initial Gain Calculation, </w:t>
+      </w:r>
+      <w:proofErr w:type="gramStart"/>
+      <w:r>
+        <w:rPr>
+          <w:sz w:val="30"/>
+          <w:szCs w:val="30"/>
+        </w:rPr>
+        <w:t>We</w:t>
+      </w:r>
+      <w:proofErr w:type="gramEnd"/>
+      <w:r>
+        <w:rPr>
+          <w:sz w:val="30"/>
+          <w:szCs w:val="30"/>
+        </w:rPr>
+        <w:t xml:space="preserve"> will use the </w:t>
+      </w:r>
+      <w:proofErr w:type="gramStart"/>
+      <w:r>
+        <w:rPr>
+          <w:sz w:val="30"/>
+          <w:szCs w:val="30"/>
+        </w:rPr>
+        <w:t>obtained results</w:t>
+      </w:r>
+      <w:proofErr w:type="gramEnd"/>
+      <w:r>
+        <w:rPr>
+          <w:sz w:val="30"/>
+          <w:szCs w:val="30"/>
+        </w:rPr>
+        <w:t xml:space="preserve"> on </w:t>
+      </w:r>
+      <w:proofErr w:type="gramStart"/>
+      <w:r>
+        <w:rPr>
+          <w:sz w:val="30"/>
+          <w:szCs w:val="30"/>
+        </w:rPr>
+        <w:t>a</w:t>
+      </w:r>
+      <w:proofErr w:type="gramEnd"/>
+      <w:r>
+        <w:rPr>
+          <w:sz w:val="30"/>
+          <w:szCs w:val="30"/>
+        </w:rPr>
+        <w:t xml:space="preserve"> </w:t>
       </w:r>
       <w:r>
         <w:rPr>
@@ -1607,7 +1683,15 @@
       </w:pPr>
       <w:r>
         <w:lastRenderedPageBreak/>
-        <w:t xml:space="preserve">On ADT we assumed a relatively Length of 2um such that we are not affected by </w:t>
+        <w:t>On ADT we assumed a relatively Length of 2</w:t>
+      </w:r>
+      <w:proofErr w:type="gramStart"/>
+      <w:r>
+        <w:t>um</w:t>
+      </w:r>
+      <w:proofErr w:type="gramEnd"/>
+      <w:r>
+        <w:t xml:space="preserve"> such that we are not affected by </w:t>
       </w:r>
       <w:r>
         <w:t>short channel</w:t>
@@ -1616,15 +1700,28 @@
         <w:t xml:space="preserve"> effects</w:t>
       </w:r>
       <w:r>
-        <w:t>, and get a high output resistance from the mosfet</w:t>
-      </w:r>
+        <w:t xml:space="preserve">, and get a high output resistance from the </w:t>
+      </w:r>
+      <w:proofErr w:type="spellStart"/>
+      <w:r>
+        <w:t>mosfet</w:t>
+      </w:r>
+      <w:proofErr w:type="spellEnd"/>
     </w:p>
     <w:p>
       <w:pPr>
         <w:pStyle w:val="SubHeadingAmeer"/>
       </w:pPr>
       <w:r>
-        <w:t>V* and Vov Overlaid vs VGS:</w:t>
+        <w:t xml:space="preserve">V* and </w:t>
+      </w:r>
+      <w:proofErr w:type="spellStart"/>
+      <w:r>
+        <w:t>Vov</w:t>
+      </w:r>
+      <w:proofErr w:type="spellEnd"/>
+      <w:r>
+        <w:t xml:space="preserve"> Overlaid vs VGS:</w:t>
       </w:r>
     </w:p>
     <w:p>
@@ -1693,26 +1790,24 @@
       <w:r>
         <w:t xml:space="preserve">Figure </w:t>
       </w:r>
-      <w:r>
-        <w:fldChar w:fldCharType="begin"/>
-      </w:r>
-      <w:r>
-        <w:instrText xml:space="preserve"> SEQ Figure \* ARABIC </w:instrText>
-      </w:r>
-      <w:r>
-        <w:fldChar w:fldCharType="separate"/>
-      </w:r>
-      <w:r>
-        <w:rPr>
-          <w:noProof/>
-        </w:rPr>
-        <w:t>1</w:t>
-      </w:r>
-      <w:r>
-        <w:fldChar w:fldCharType="end"/>
-      </w:r>
-      <w:r>
-        <w:t xml:space="preserve"> V* and Vov vs VGS (ADT)</w:t>
+      <w:fldSimple w:instr=" SEQ Figure \* ARABIC ">
+        <w:r>
+          <w:rPr>
+            <w:noProof/>
+          </w:rPr>
+          <w:t>1</w:t>
+        </w:r>
+      </w:fldSimple>
+      <w:r>
+        <w:t xml:space="preserve"> V* and </w:t>
+      </w:r>
+      <w:proofErr w:type="spellStart"/>
+      <w:r>
+        <w:t>Vov</w:t>
+      </w:r>
+      <w:proofErr w:type="spellEnd"/>
+      <w:r>
+        <w:t xml:space="preserve"> vs VGS (ADT)</w:t>
       </w:r>
     </w:p>
     <w:p>
@@ -1726,8 +1821,21 @@
         </w:rPr>
         <w:t xml:space="preserve">Comment: </w:t>
       </w:r>
-      <w:r>
-        <w:t>Vov and V* are relatively close in value to each other at the beginning of the Strong Inversion region meaning the square law is relatively valid in that region. But for Deep Strong inversion (Large Vov) or weak inversion, the behavior is quite far despite using a Long Channel Length.</w:t>
+      <w:proofErr w:type="spellStart"/>
+      <w:r>
+        <w:t>Vov</w:t>
+      </w:r>
+      <w:proofErr w:type="spellEnd"/>
+      <w:r>
+        <w:t xml:space="preserve"> and V* are relatively close in value to each other at the beginning of the Strong Inversion region meaning the square law is relatively valid in that region. But for Deep Strong inversion (Large </w:t>
+      </w:r>
+      <w:proofErr w:type="spellStart"/>
+      <w:r>
+        <w:t>Vov</w:t>
+      </w:r>
+      <w:proofErr w:type="spellEnd"/>
+      <w:r>
+        <w:t>) or weak inversion, the behavior is quite far despite using a Long Channel Length.</w:t>
       </w:r>
     </w:p>
     <w:p>
@@ -1753,7 +1861,11 @@
         <w:t>GSQ</w:t>
       </w:r>
       <w:r>
-        <w:t>, V</w:t>
+        <w:t xml:space="preserve">, </w:t>
+      </w:r>
+      <w:proofErr w:type="spellStart"/>
+      <w:r>
+        <w:t>V</w:t>
       </w:r>
       <w:r>
         <w:rPr>
@@ -1767,6 +1879,7 @@
         </w:rPr>
         <w:t>q</w:t>
       </w:r>
+      <w:proofErr w:type="spellEnd"/>
       <w:r>
         <w:t>:</w:t>
       </w:r>
@@ -1843,25 +1956,7 @@
             <w:rPr>
               <w:rFonts w:ascii="Cambria Math" w:hAnsi="Cambria Math"/>
             </w:rPr>
-            <m:t>=2</m:t>
-          </m:r>
-          <m:r>
-            <m:rPr>
-              <m:sty m:val="bi"/>
-            </m:rPr>
-            <w:rPr>
-              <w:rFonts w:ascii="Cambria Math" w:hAnsi="Cambria Math"/>
-            </w:rPr>
-            <m:t>0</m:t>
-          </m:r>
-          <m:r>
-            <m:rPr>
-              <m:sty m:val="bi"/>
-            </m:rPr>
-            <w:rPr>
-              <w:rFonts w:ascii="Cambria Math" w:hAnsi="Cambria Math"/>
-            </w:rPr>
-            <m:t>0</m:t>
+            <m:t>=200</m:t>
           </m:r>
           <m:r>
             <m:rPr>
@@ -1913,16 +2008,7 @@
             <w:rPr>
               <w:rFonts w:ascii="Cambria Math" w:hAnsi="Cambria Math"/>
             </w:rPr>
-            <m:t>=</m:t>
-          </m:r>
-          <m:r>
-            <m:rPr>
-              <m:sty m:val="bi"/>
-            </m:rPr>
-            <w:rPr>
-              <w:rFonts w:ascii="Cambria Math" w:hAnsi="Cambria Math"/>
-            </w:rPr>
-            <m:t>147.5</m:t>
+            <m:t>=147.5</m:t>
           </m:r>
           <m:r>
             <m:rPr>
@@ -1974,16 +2060,7 @@
             <w:rPr>
               <w:rFonts w:ascii="Cambria Math" w:hAnsi="Cambria Math"/>
             </w:rPr>
-            <m:t>=8</m:t>
-          </m:r>
-          <m:r>
-            <m:rPr>
-              <m:sty m:val="bi"/>
-            </m:rPr>
-            <w:rPr>
-              <w:rFonts w:ascii="Cambria Math" w:hAnsi="Cambria Math"/>
-            </w:rPr>
-            <m:t>15.9</m:t>
+            <m:t>=815.9</m:t>
           </m:r>
           <m:r>
             <m:rPr>
@@ -2028,7 +2105,21 @@
           <w:rFonts w:cs="Cambria Math"/>
         </w:rPr>
         <w:lastRenderedPageBreak/>
-        <w:t>Plotting ID, gm, gds vs V</w:t>
+        <w:t xml:space="preserve">Plotting ID, gm, </w:t>
+      </w:r>
+      <w:proofErr w:type="spellStart"/>
+      <w:r>
+        <w:rPr>
+          <w:rFonts w:cs="Cambria Math"/>
+        </w:rPr>
+        <w:t>gds</w:t>
+      </w:r>
+      <w:proofErr w:type="spellEnd"/>
+      <w:r>
+        <w:rPr>
+          <w:rFonts w:cs="Cambria Math"/>
+        </w:rPr>
+        <w:t xml:space="preserve"> vs V</w:t>
       </w:r>
       <w:r>
         <w:rPr>
@@ -2111,30 +2202,33 @@
       <w:r>
         <w:t xml:space="preserve">Figure </w:t>
       </w:r>
-      <w:r>
-        <w:fldChar w:fldCharType="begin"/>
-      </w:r>
-      <w:r>
-        <w:instrText xml:space="preserve"> SEQ Figure \* ARABIC </w:instrText>
-      </w:r>
-      <w:r>
-        <w:fldChar w:fldCharType="separate"/>
-      </w:r>
-      <w:r>
-        <w:rPr>
-          <w:noProof/>
-        </w:rPr>
-        <w:t>2</w:t>
-      </w:r>
-      <w:r>
-        <w:fldChar w:fldCharType="end"/>
-      </w:r>
-      <w:r>
-        <w:t xml:space="preserve"> ID, gm, gds vs VGS and their corresponding values at Vgs</w:t>
+      <w:fldSimple w:instr=" SEQ Figure \* ARABIC ">
+        <w:r>
+          <w:rPr>
+            <w:noProof/>
+          </w:rPr>
+          <w:t>2</w:t>
+        </w:r>
+      </w:fldSimple>
+      <w:r>
+        <w:t xml:space="preserve"> ID, gm, </w:t>
+      </w:r>
+      <w:proofErr w:type="spellStart"/>
+      <w:r>
+        <w:t>gds</w:t>
+      </w:r>
+      <w:proofErr w:type="spellEnd"/>
+      <w:r>
+        <w:t xml:space="preserve"> vs VGS and their corresponding values at </w:t>
+      </w:r>
+      <w:proofErr w:type="spellStart"/>
+      <w:r>
+        <w:t>Vgs</w:t>
       </w:r>
       <w:r>
         <w:t>Q</w:t>
       </w:r>
+      <w:proofErr w:type="spellEnd"/>
     </w:p>
     <w:tbl>
       <w:tblPr>
@@ -2159,6 +2253,7 @@
                 <w:bCs/>
               </w:rPr>
             </w:pPr>
+            <w:proofErr w:type="spellStart"/>
             <w:r>
               <w:rPr>
                 <w:b/>
@@ -2166,6 +2261,7 @@
               </w:rPr>
               <w:t>IDx</w:t>
             </w:r>
+            <w:proofErr w:type="spellEnd"/>
           </w:p>
         </w:tc>
         <w:tc>
@@ -2201,6 +2297,7 @@
                 <w:bCs/>
               </w:rPr>
             </w:pPr>
+            <w:proofErr w:type="spellStart"/>
             <w:r>
               <w:rPr>
                 <w:b/>
@@ -2208,6 +2305,7 @@
               </w:rPr>
               <w:t>gmx</w:t>
             </w:r>
+            <w:proofErr w:type="spellEnd"/>
           </w:p>
         </w:tc>
         <w:tc>
@@ -2243,6 +2341,7 @@
                 <w:bCs/>
               </w:rPr>
             </w:pPr>
+            <w:proofErr w:type="spellStart"/>
             <w:r>
               <w:rPr>
                 <w:b/>
@@ -2250,6 +2349,7 @@
               </w:rPr>
               <w:t>gdsx</w:t>
             </w:r>
+            <w:proofErr w:type="spellEnd"/>
           </w:p>
         </w:tc>
         <w:tc>
@@ -2295,7 +2395,11 @@
         <w:t>Q</w:t>
       </w:r>
       <w:r>
-        <w:t>, g</w:t>
+        <w:t xml:space="preserve">, </w:t>
+      </w:r>
+      <w:proofErr w:type="spellStart"/>
+      <w:r>
+        <w:t>g</w:t>
       </w:r>
       <w:r>
         <w:rPr>
@@ -2303,8 +2407,13 @@
         </w:rPr>
         <w:t>mQ</w:t>
       </w:r>
-      <w:r>
-        <w:t>, g</w:t>
+      <w:proofErr w:type="spellEnd"/>
+      <w:r>
+        <w:t xml:space="preserve">, </w:t>
+      </w:r>
+      <w:proofErr w:type="spellStart"/>
+      <w:r>
+        <w:t>g</w:t>
       </w:r>
       <w:r>
         <w:rPr>
@@ -2312,6 +2421,7 @@
         </w:rPr>
         <w:t>dsQ</w:t>
       </w:r>
+      <w:proofErr w:type="spellEnd"/>
       <w:r>
         <w:t>:</w:t>
       </w:r>
@@ -2655,24 +2765,14 @@
       <w:r>
         <w:t xml:space="preserve">Figure </w:t>
       </w:r>
-      <w:r>
-        <w:fldChar w:fldCharType="begin"/>
-      </w:r>
-      <w:r>
-        <w:instrText xml:space="preserve"> SEQ Figure \* ARABIC </w:instrText>
-      </w:r>
-      <w:r>
-        <w:fldChar w:fldCharType="separate"/>
-      </w:r>
-      <w:r>
-        <w:rPr>
-          <w:noProof/>
-        </w:rPr>
-        <w:t>3</w:t>
-      </w:r>
-      <w:r>
-        <w:fldChar w:fldCharType="end"/>
-      </w:r>
+      <w:fldSimple w:instr=" SEQ Figure \* ARABIC ">
+        <w:r>
+          <w:rPr>
+            <w:noProof/>
+          </w:rPr>
+          <w:t>3</w:t>
+        </w:r>
+      </w:fldSimple>
       <w:r>
         <w:t xml:space="preserve"> Calculated Parameters from ADT</w:t>
       </w:r>
@@ -2787,19 +2887,7 @@
             <w:rPr>
               <w:rFonts w:ascii="Cambria Math" w:hAnsi="Cambria Math"/>
             </w:rPr>
-            <m:t>=-</m:t>
-          </m:r>
-          <m:r>
-            <w:rPr>
-              <w:rFonts w:ascii="Cambria Math" w:hAnsi="Cambria Math"/>
-            </w:rPr>
-            <m:t>99.17μ</m:t>
-          </m:r>
-          <m:r>
-            <w:rPr>
-              <w:rFonts w:ascii="Cambria Math" w:hAnsi="Cambria Math"/>
-            </w:rPr>
-            <m:t>*</m:t>
+            <m:t>=-99.17μ*</m:t>
           </m:r>
           <m:f>
             <m:fPr>
@@ -2815,19 +2903,7 @@
                 <w:rPr>
                   <w:rFonts w:ascii="Cambria Math" w:hAnsi="Cambria Math"/>
                 </w:rPr>
-                <m:t>100</m:t>
-              </m:r>
-              <m:r>
-                <w:rPr>
-                  <w:rFonts w:ascii="Cambria Math" w:hAnsi="Cambria Math"/>
-                </w:rPr>
-                <m:t>K*</m:t>
-              </m:r>
-              <m:r>
-                <w:rPr>
-                  <w:rFonts w:ascii="Cambria Math" w:hAnsi="Cambria Math"/>
-                </w:rPr>
-                <m:t>5.66M</m:t>
+                <m:t>100K*5.66M</m:t>
               </m:r>
             </m:num>
             <m:den>
@@ -2835,19 +2911,7 @@
                 <w:rPr>
                   <w:rFonts w:ascii="Cambria Math" w:hAnsi="Cambria Math"/>
                 </w:rPr>
-                <m:t>100</m:t>
-              </m:r>
-              <m:r>
-                <w:rPr>
-                  <w:rFonts w:ascii="Cambria Math" w:hAnsi="Cambria Math"/>
-                </w:rPr>
-                <m:t>K+</m:t>
-              </m:r>
-              <m:r>
-                <w:rPr>
-                  <w:rFonts w:ascii="Cambria Math" w:hAnsi="Cambria Math"/>
-                </w:rPr>
-                <m:t>5.66M</m:t>
+                <m:t>100K+5.66M</m:t>
               </m:r>
             </m:den>
           </m:f>
@@ -2855,25 +2919,7 @@
             <w:rPr>
               <w:rFonts w:ascii="Cambria Math" w:hAnsi="Cambria Math"/>
             </w:rPr>
-            <m:t>=-</m:t>
-          </m:r>
-          <m:r>
-            <w:rPr>
-              <w:rFonts w:ascii="Cambria Math" w:hAnsi="Cambria Math"/>
-            </w:rPr>
-            <m:t>9.74</m:t>
-          </m:r>
-          <m:r>
-            <w:rPr>
-              <w:rFonts w:ascii="Cambria Math" w:hAnsi="Cambria Math"/>
-            </w:rPr>
-            <m:t>≈-1</m:t>
-          </m:r>
-          <m:r>
-            <w:rPr>
-              <w:rFonts w:ascii="Cambria Math" w:hAnsi="Cambria Math"/>
-            </w:rPr>
-            <m:t>0</m:t>
+            <m:t>=-9.74≈-10</m:t>
           </m:r>
         </m:oMath>
       </m:oMathPara>
@@ -3000,9 +3046,11 @@
             <w:r>
               <w:t xml:space="preserve"> </w:t>
             </w:r>
+            <w:proofErr w:type="gramStart"/>
             <w:r>
               <w:t>um</w:t>
             </w:r>
+            <w:proofErr w:type="gramEnd"/>
           </w:p>
         </w:tc>
       </w:tr>
@@ -3047,12 +3095,14 @@
             <w:r>
               <w:t xml:space="preserve"> </w:t>
             </w:r>
+            <w:proofErr w:type="spellStart"/>
             <w:r>
               <w:t>u</w:t>
             </w:r>
             <w:r>
               <w:t>S</w:t>
             </w:r>
+            <w:proofErr w:type="spellEnd"/>
           </w:p>
         </w:tc>
       </w:tr>
@@ -3072,6 +3122,7 @@
                 <w:bCs/>
               </w:rPr>
             </w:pPr>
+            <w:proofErr w:type="spellStart"/>
             <w:r>
               <w:rPr>
                 <w:b/>
@@ -3079,6 +3130,7 @@
               </w:rPr>
               <w:t>gds</w:t>
             </w:r>
+            <w:proofErr w:type="spellEnd"/>
           </w:p>
         </w:tc>
         <w:tc>
@@ -3097,12 +3149,14 @@
             <w:r>
               <w:t xml:space="preserve"> </w:t>
             </w:r>
+            <w:proofErr w:type="spellStart"/>
             <w:r>
               <w:t>n</w:t>
             </w:r>
             <w:r>
               <w:t>S</w:t>
             </w:r>
+            <w:proofErr w:type="spellEnd"/>
           </w:p>
         </w:tc>
       </w:tr>
@@ -3122,6 +3176,7 @@
                 <w:bCs/>
               </w:rPr>
             </w:pPr>
+            <w:proofErr w:type="spellStart"/>
             <w:r>
               <w:rPr>
                 <w:b/>
@@ -3129,6 +3184,7 @@
               </w:rPr>
               <w:t>ro</w:t>
             </w:r>
+            <w:proofErr w:type="spellEnd"/>
           </w:p>
         </w:tc>
         <w:tc>
@@ -3230,6 +3286,7 @@
                 <w:bCs/>
               </w:rPr>
             </w:pPr>
+            <w:proofErr w:type="spellStart"/>
             <w:r>
               <w:rPr>
                 <w:b/>
@@ -3237,6 +3294,7 @@
               </w:rPr>
               <w:t>Vgs</w:t>
             </w:r>
+            <w:proofErr w:type="spellEnd"/>
           </w:p>
         </w:tc>
         <w:tc>
@@ -3294,6 +3352,9 @@
         <w:t xml:space="preserve">What </w:t>
       </w:r>
       <w:r>
+        <w:rPr>
+          <w:noProof/>
+        </w:rPr>
         <w:drawing>
           <wp:inline distT="0" distB="0" distL="0" distR="0" wp14:anchorId="348ECDAF" wp14:editId="35950497">
             <wp:extent cx="6188710" cy="3110865"/>
@@ -3338,24 +3399,14 @@
       <w:r>
         <w:t xml:space="preserve">Figure </w:t>
       </w:r>
-      <w:r>
-        <w:fldChar w:fldCharType="begin"/>
-      </w:r>
-      <w:r>
-        <w:instrText xml:space="preserve"> SEQ Figure \* ARABIC </w:instrText>
-      </w:r>
-      <w:r>
-        <w:fldChar w:fldCharType="separate"/>
-      </w:r>
-      <w:r>
-        <w:rPr>
-          <w:noProof/>
-        </w:rPr>
-        <w:t>4</w:t>
-      </w:r>
-      <w:r>
-        <w:fldChar w:fldCharType="end"/>
-      </w:r>
+      <w:fldSimple w:instr=" SEQ Figure \* ARABIC ">
+        <w:r>
+          <w:rPr>
+            <w:noProof/>
+          </w:rPr>
+          <w:t>4</w:t>
+        </w:r>
+      </w:fldSimple>
       <w:r>
         <w:t xml:space="preserve"> Testbench showcasing OP Points using all Required Methods</w:t>
       </w:r>
@@ -3475,6 +3526,7 @@
                 <w:bCs/>
               </w:rPr>
             </w:pPr>
+            <w:proofErr w:type="spellStart"/>
             <w:r>
               <w:rPr>
                 <w:b/>
@@ -3482,6 +3534,7 @@
               </w:rPr>
               <w:t>Vgs</w:t>
             </w:r>
+            <w:proofErr w:type="spellEnd"/>
           </w:p>
         </w:tc>
         <w:tc>
@@ -3559,8 +3612,13 @@
               <w:t>9.91</w:t>
             </w:r>
             <w:r>
-              <w:t xml:space="preserve"> uA</w:t>
-            </w:r>
+              <w:t xml:space="preserve"> </w:t>
+            </w:r>
+            <w:proofErr w:type="spellStart"/>
+            <w:r>
+              <w:t>uA</w:t>
+            </w:r>
+            <w:proofErr w:type="spellEnd"/>
           </w:p>
         </w:tc>
         <w:tc>
@@ -3577,8 +3635,13 @@
               <w:t>1</w:t>
             </w:r>
             <w:r>
-              <w:t>0 uA</w:t>
-            </w:r>
+              <w:t xml:space="preserve">0 </w:t>
+            </w:r>
+            <w:proofErr w:type="spellStart"/>
+            <w:r>
+              <w:t>uA</w:t>
+            </w:r>
+            <w:proofErr w:type="spellEnd"/>
           </w:p>
         </w:tc>
       </w:tr>
@@ -3619,12 +3682,14 @@
             <w:r>
               <w:t xml:space="preserve">100.5 </w:t>
             </w:r>
+            <w:proofErr w:type="spellStart"/>
             <w:r>
               <w:t>u</w:t>
             </w:r>
             <w:r>
               <w:t>S</w:t>
             </w:r>
+            <w:proofErr w:type="spellEnd"/>
           </w:p>
         </w:tc>
         <w:tc>
@@ -3638,8 +3703,13 @@
               <w:jc w:val="center"/>
             </w:pPr>
             <w:r>
-              <w:t>99.17 uS</w:t>
-            </w:r>
+              <w:t xml:space="preserve">99.17 </w:t>
+            </w:r>
+            <w:proofErr w:type="spellStart"/>
+            <w:r>
+              <w:t>uS</w:t>
+            </w:r>
+            <w:proofErr w:type="spellEnd"/>
           </w:p>
         </w:tc>
       </w:tr>
@@ -3658,6 +3728,7 @@
                 <w:bCs/>
               </w:rPr>
             </w:pPr>
+            <w:proofErr w:type="spellStart"/>
             <w:r>
               <w:rPr>
                 <w:b/>
@@ -3665,6 +3736,7 @@
               </w:rPr>
               <w:t>gds</w:t>
             </w:r>
+            <w:proofErr w:type="spellEnd"/>
           </w:p>
         </w:tc>
         <w:tc>
@@ -3678,8 +3750,13 @@
               <w:jc w:val="center"/>
             </w:pPr>
             <w:r>
-              <w:t>176 nS</w:t>
-            </w:r>
+              <w:t xml:space="preserve">176 </w:t>
+            </w:r>
+            <w:proofErr w:type="spellStart"/>
+            <w:r>
+              <w:t>nS</w:t>
+            </w:r>
+            <w:proofErr w:type="spellEnd"/>
           </w:p>
         </w:tc>
         <w:tc>
@@ -3693,8 +3770,13 @@
               <w:jc w:val="center"/>
             </w:pPr>
             <w:r>
-              <w:t>176.7 nS</w:t>
-            </w:r>
+              <w:t xml:space="preserve">176.7 </w:t>
+            </w:r>
+            <w:proofErr w:type="spellStart"/>
+            <w:r>
+              <w:t>nS</w:t>
+            </w:r>
+            <w:proofErr w:type="spellEnd"/>
           </w:p>
         </w:tc>
       </w:tr>
@@ -3713,6 +3795,7 @@
                 <w:bCs/>
               </w:rPr>
             </w:pPr>
+            <w:proofErr w:type="spellStart"/>
             <w:r>
               <w:rPr>
                 <w:b/>
@@ -3720,6 +3803,7 @@
               </w:rPr>
               <w:t>ro</w:t>
             </w:r>
+            <w:proofErr w:type="spellEnd"/>
           </w:p>
         </w:tc>
         <w:tc>
@@ -3846,7 +3930,11 @@
         <w:t>𝐷</w:t>
       </w:r>
       <w:r>
-        <w:t xml:space="preserve">. Is the assumption of ignoring </w:t>
+        <w:t xml:space="preserve">. Is the assumption of </w:t>
+      </w:r>
+      <w:proofErr w:type="gramStart"/>
+      <w:r>
+        <w:t xml:space="preserve">ignoring </w:t>
       </w:r>
       <w:r>
         <w:rPr>
@@ -3854,6 +3942,7 @@
         </w:rPr>
         <w:t>𝑟𝑜</w:t>
       </w:r>
+      <w:proofErr w:type="gramEnd"/>
       <w:r>
         <w:t xml:space="preserve"> justified in this case? Do you expect the error to</w:t>
       </w:r>
@@ -3861,7 +3950,11 @@
         <w:t xml:space="preserve"> </w:t>
       </w:r>
       <w:r>
-        <w:t xml:space="preserve">remain the same if we use min </w:t>
+        <w:t xml:space="preserve">remain the same if we use </w:t>
+      </w:r>
+      <w:proofErr w:type="gramStart"/>
+      <w:r>
+        <w:t xml:space="preserve">min </w:t>
       </w:r>
       <w:r>
         <w:rPr>
@@ -3869,6 +3962,7 @@
         </w:rPr>
         <w:t>𝐿</w:t>
       </w:r>
+      <w:proofErr w:type="gramEnd"/>
       <w:r>
         <w:t>?</w:t>
       </w:r>
@@ -3922,55 +4016,7 @@
               <w:sz w:val="30"/>
               <w:szCs w:val="30"/>
             </w:rPr>
-            <m:t>=</m:t>
-          </m:r>
-          <m:r>
-            <w:rPr>
-              <w:rFonts w:ascii="Cambria Math" w:hAnsi="Cambria Math"/>
-              <w:sz w:val="30"/>
-              <w:szCs w:val="30"/>
-            </w:rPr>
-            <m:t>100</m:t>
-          </m:r>
-          <m:r>
-            <w:rPr>
-              <w:rFonts w:ascii="Cambria Math" w:hAnsi="Cambria Math"/>
-              <w:sz w:val="30"/>
-              <w:szCs w:val="30"/>
-            </w:rPr>
-            <m:t xml:space="preserve"> KΩ   ,   ro ≈</m:t>
-          </m:r>
-          <m:r>
-            <w:rPr>
-              <w:rFonts w:ascii="Cambria Math" w:hAnsi="Cambria Math"/>
-              <w:sz w:val="30"/>
-              <w:szCs w:val="30"/>
-            </w:rPr>
-            <m:t>5.68</m:t>
-          </m:r>
-          <m:r>
-            <w:rPr>
-              <w:rFonts w:ascii="Cambria Math" w:hAnsi="Cambria Math"/>
-              <w:sz w:val="30"/>
-              <w:szCs w:val="30"/>
-            </w:rPr>
-            <m:t xml:space="preserve"> </m:t>
-          </m:r>
-          <m:r>
-            <w:rPr>
-              <w:rFonts w:ascii="Cambria Math" w:hAnsi="Cambria Math"/>
-              <w:sz w:val="30"/>
-              <w:szCs w:val="30"/>
-            </w:rPr>
-            <m:t>M</m:t>
-          </m:r>
-          <m:r>
-            <w:rPr>
-              <w:rFonts w:ascii="Cambria Math" w:hAnsi="Cambria Math"/>
-              <w:sz w:val="30"/>
-              <w:szCs w:val="30"/>
-            </w:rPr>
-            <m:t>Ω    ,  ro ≫</m:t>
+            <m:t>=100 KΩ   ,   ro ≈5.68 MΩ    ,  ro ≫</m:t>
           </m:r>
           <m:sSub>
             <m:sSubPr>
@@ -4018,7 +4064,35 @@
         <w:rPr>
           <w:rFonts w:eastAsiaTheme="minorEastAsia"/>
         </w:rPr>
-        <w:t>Therefore, It is safe to neglect ro in this case.</w:t>
+        <w:t xml:space="preserve">Therefore, </w:t>
+      </w:r>
+      <w:proofErr w:type="gramStart"/>
+      <w:r>
+        <w:rPr>
+          <w:rFonts w:eastAsiaTheme="minorEastAsia"/>
+        </w:rPr>
+        <w:t>It</w:t>
+      </w:r>
+      <w:proofErr w:type="gramEnd"/>
+      <w:r>
+        <w:rPr>
+          <w:rFonts w:eastAsiaTheme="minorEastAsia"/>
+        </w:rPr>
+        <w:t xml:space="preserve"> is safe to neglect </w:t>
+      </w:r>
+      <w:proofErr w:type="spellStart"/>
+      <w:r>
+        <w:rPr>
+          <w:rFonts w:eastAsiaTheme="minorEastAsia"/>
+        </w:rPr>
+        <w:t>ro</w:t>
+      </w:r>
+      <w:proofErr w:type="spellEnd"/>
+      <w:r>
+        <w:rPr>
+          <w:rFonts w:eastAsiaTheme="minorEastAsia"/>
+        </w:rPr>
+        <w:t xml:space="preserve"> in this case.</w:t>
       </w:r>
     </w:p>
     <w:p>
@@ -4032,7 +4106,49 @@
         <w:rPr>
           <w:rFonts w:eastAsiaTheme="minorEastAsia"/>
         </w:rPr>
-        <w:t>In case of using min L, Since ro and L are directly proportional, ro will massively decrease by decreasing L to a point where it is no longer valid to neglect it as it will have a value comparable with Rd.</w:t>
+        <w:t xml:space="preserve">In case of using min L, </w:t>
+      </w:r>
+      <w:proofErr w:type="gramStart"/>
+      <w:r>
+        <w:rPr>
+          <w:rFonts w:eastAsiaTheme="minorEastAsia"/>
+        </w:rPr>
+        <w:t>Since</w:t>
+      </w:r>
+      <w:proofErr w:type="gramEnd"/>
+      <w:r>
+        <w:rPr>
+          <w:rFonts w:eastAsiaTheme="minorEastAsia"/>
+        </w:rPr>
+        <w:t xml:space="preserve"> </w:t>
+      </w:r>
+      <w:proofErr w:type="spellStart"/>
+      <w:r>
+        <w:rPr>
+          <w:rFonts w:eastAsiaTheme="minorEastAsia"/>
+        </w:rPr>
+        <w:t>ro</w:t>
+      </w:r>
+      <w:proofErr w:type="spellEnd"/>
+      <w:r>
+        <w:rPr>
+          <w:rFonts w:eastAsiaTheme="minorEastAsia"/>
+        </w:rPr>
+        <w:t xml:space="preserve"> and L are directly proportional, </w:t>
+      </w:r>
+      <w:proofErr w:type="spellStart"/>
+      <w:r>
+        <w:rPr>
+          <w:rFonts w:eastAsiaTheme="minorEastAsia"/>
+        </w:rPr>
+        <w:t>ro</w:t>
+      </w:r>
+      <w:proofErr w:type="spellEnd"/>
+      <w:r>
+        <w:rPr>
+          <w:rFonts w:eastAsiaTheme="minorEastAsia"/>
+        </w:rPr>
+        <w:t xml:space="preserve"> will massively decrease by decreasing L to a point where it is no longer valid to neglect it as it will have a value comparable with Rd.</w:t>
       </w:r>
     </w:p>
     <w:p>
@@ -4108,31 +4224,7 @@
             <w:rPr>
               <w:rFonts w:ascii="Cambria Math" w:eastAsiaTheme="minorEastAsia" w:hAnsi="Cambria Math"/>
             </w:rPr>
-            <m:t>=gm*ro=1</m:t>
-          </m:r>
-          <m:r>
-            <w:rPr>
-              <w:rFonts w:ascii="Cambria Math" w:eastAsiaTheme="minorEastAsia" w:hAnsi="Cambria Math"/>
-            </w:rPr>
-            <m:t>00.5u</m:t>
-          </m:r>
-          <m:r>
-            <w:rPr>
-              <w:rFonts w:ascii="Cambria Math" w:eastAsiaTheme="minorEastAsia" w:hAnsi="Cambria Math"/>
-            </w:rPr>
-            <m:t>*</m:t>
-          </m:r>
-          <m:r>
-            <w:rPr>
-              <w:rFonts w:ascii="Cambria Math" w:eastAsiaTheme="minorEastAsia" w:hAnsi="Cambria Math"/>
-            </w:rPr>
-            <m:t>5.68M</m:t>
-          </m:r>
-          <m:r>
-            <w:rPr>
-              <w:rFonts w:ascii="Cambria Math" w:eastAsiaTheme="minorEastAsia" w:hAnsi="Cambria Math"/>
-            </w:rPr>
-            <m:t>=</m:t>
+            <m:t>=gm*ro=100.5u*5.68M=</m:t>
           </m:r>
           <m:r>
             <m:rPr>
@@ -4164,7 +4256,11 @@
         <w:t>≪</w:t>
       </w:r>
       <w:r>
-        <w:t xml:space="preserve">, &lt;, </w:t>
+        <w:t xml:space="preserve">, </w:t>
+      </w:r>
+      <w:proofErr w:type="gramStart"/>
+      <w:r>
+        <w:t xml:space="preserve">&lt;, </w:t>
       </w:r>
       <w:r>
         <w:rPr>
@@ -4172,6 +4268,7 @@
         </w:rPr>
         <w:t>≈</w:t>
       </w:r>
+      <w:proofErr w:type="gramEnd"/>
       <w:r>
         <w:t xml:space="preserve">, &gt;, </w:t>
       </w:r>
@@ -4311,19 +4408,7 @@
             <w:rPr>
               <w:rFonts w:ascii="Cambria Math" w:hAnsi="Cambria Math"/>
             </w:rPr>
-            <m:t>=1</m:t>
-          </m:r>
-          <m:r>
-            <w:rPr>
-              <w:rFonts w:ascii="Cambria Math" w:hAnsi="Cambria Math"/>
-            </w:rPr>
-            <m:t>00.5u</m:t>
-          </m:r>
-          <m:r>
-            <w:rPr>
-              <w:rFonts w:ascii="Cambria Math" w:hAnsi="Cambria Math"/>
-            </w:rPr>
-            <m:t>*</m:t>
+            <m:t>=100.5u*</m:t>
           </m:r>
           <m:d>
             <m:dPr>
@@ -4339,13 +4424,7 @@
                 <w:rPr>
                   <w:rFonts w:ascii="Cambria Math" w:hAnsi="Cambria Math"/>
                 </w:rPr>
-                <m:t>100</m:t>
-              </m:r>
-              <m:r>
-                <w:rPr>
-                  <w:rFonts w:ascii="Cambria Math" w:hAnsi="Cambria Math"/>
-                </w:rPr>
-                <m:t>K</m:t>
+                <m:t>100K</m:t>
               </m:r>
               <m:r>
                 <m:rPr>
@@ -4377,16 +4456,7 @@
             <w:rPr>
               <w:rFonts w:ascii="Cambria Math" w:hAnsi="Cambria Math"/>
             </w:rPr>
-            <m:t>9.876</m:t>
-          </m:r>
-          <m:r>
-            <m:rPr>
-              <m:sty m:val="bi"/>
-            </m:rPr>
-            <w:rPr>
-              <w:rFonts w:ascii="Cambria Math" w:hAnsi="Cambria Math"/>
-            </w:rPr>
-            <m:t xml:space="preserve"> ≪547.2</m:t>
+            <m:t>9.876 ≪547.2</m:t>
           </m:r>
         </m:oMath>
       </m:oMathPara>
@@ -4448,6 +4518,9 @@
         <w:t xml:space="preserve"> </w:t>
       </w:r>
       <w:r>
+        <w:rPr>
+          <w:noProof/>
+        </w:rPr>
         <w:drawing>
           <wp:inline distT="0" distB="0" distL="0" distR="0" wp14:anchorId="05CDCB22" wp14:editId="491B4FDC">
             <wp:extent cx="6188710" cy="3128010"/>
@@ -4492,24 +4565,14 @@
       <w:r>
         <w:t xml:space="preserve">Figure </w:t>
       </w:r>
-      <w:r>
-        <w:fldChar w:fldCharType="begin"/>
-      </w:r>
-      <w:r>
-        <w:instrText xml:space="preserve"> SEQ Figure \* ARABIC </w:instrText>
-      </w:r>
-      <w:r>
-        <w:fldChar w:fldCharType="separate"/>
-      </w:r>
-      <w:r>
-        <w:rPr>
-          <w:noProof/>
-        </w:rPr>
-        <w:t>5</w:t>
-      </w:r>
-      <w:r>
-        <w:fldChar w:fldCharType="end"/>
-      </w:r>
+      <w:fldSimple w:instr=" SEQ Figure \* ARABIC ">
+        <w:r>
+          <w:rPr>
+            <w:noProof/>
+          </w:rPr>
+          <w:t>5</w:t>
+        </w:r>
+      </w:fldSimple>
       <w:r>
         <w:t xml:space="preserve"> DC Gain from AC Analysis</w:t>
       </w:r>
@@ -4521,11 +4584,16 @@
       <w:r>
         <w:t xml:space="preserve">Gain = </w:t>
       </w:r>
+      <w:proofErr w:type="gramStart"/>
       <w:r>
         <w:t xml:space="preserve">10.07 </w:t>
       </w:r>
       <w:r>
-        <w:t>, Agrees with Analytical Results and approximately equal to the required spe</w:t>
+        <w:t>,</w:t>
+      </w:r>
+      <w:proofErr w:type="gramEnd"/>
+      <w:r>
+        <w:t xml:space="preserve"> Agrees with Analytical Results and approximately equal to the required spe</w:t>
       </w:r>
       <w:r>
         <w:t>c.</w:t>
@@ -4537,8 +4605,13 @@
       </w:pPr>
       <w:r>
         <w:lastRenderedPageBreak/>
-        <w:t>3. Gain Non-Linearity</w:t>
-      </w:r>
+        <w:t xml:space="preserve">3. Gain </w:t>
+      </w:r>
+      <w:proofErr w:type="gramStart"/>
+      <w:r>
+        <w:t>Non-Linearity</w:t>
+      </w:r>
+      <w:proofErr w:type="gramEnd"/>
       <w:r>
         <w:t>:</w:t>
       </w:r>
@@ -4553,7 +4626,7 @@
           <w:noProof/>
         </w:rPr>
         <w:drawing>
-          <wp:inline distT="0" distB="0" distL="0" distR="0" wp14:anchorId="39CC67E2" wp14:editId="08953243">
+          <wp:inline distT="0" distB="0" distL="0" distR="0" wp14:anchorId="39CC67E2" wp14:editId="6D76D923">
             <wp:extent cx="5080883" cy="3334084"/>
             <wp:effectExtent l="0" t="0" r="5715" b="0"/>
             <wp:docPr id="1566309725" name="Picture 6"/>
@@ -4614,24 +4687,14 @@
       <w:r>
         <w:t xml:space="preserve">Figure </w:t>
       </w:r>
-      <w:r>
-        <w:fldChar w:fldCharType="begin"/>
-      </w:r>
-      <w:r>
-        <w:instrText xml:space="preserve"> SEQ Figure \* ARABIC </w:instrText>
-      </w:r>
-      <w:r>
-        <w:fldChar w:fldCharType="separate"/>
-      </w:r>
-      <w:r>
-        <w:rPr>
-          <w:noProof/>
-        </w:rPr>
-        <w:t>6</w:t>
-      </w:r>
-      <w:r>
-        <w:fldChar w:fldCharType="end"/>
-      </w:r>
+      <w:fldSimple w:instr=" SEQ Figure \* ARABIC ">
+        <w:r>
+          <w:rPr>
+            <w:noProof/>
+          </w:rPr>
+          <w:t>6</w:t>
+        </w:r>
+      </w:fldSimple>
       <w:r>
         <w:t xml:space="preserve"> DC Testbench</w:t>
       </w:r>
@@ -4646,7 +4709,7 @@
           <w:noProof/>
         </w:rPr>
         <w:drawing>
-          <wp:inline distT="0" distB="0" distL="0" distR="0" wp14:anchorId="267775EC" wp14:editId="79FA0B6C">
+          <wp:inline distT="0" distB="0" distL="0" distR="0" wp14:anchorId="267775EC" wp14:editId="30C0BF47">
             <wp:extent cx="6177915" cy="3061335"/>
             <wp:effectExtent l="0" t="0" r="0" b="5715"/>
             <wp:docPr id="1280250429" name="Picture 7"/>
@@ -4702,24 +4765,14 @@
       <w:r>
         <w:t xml:space="preserve">Figure </w:t>
       </w:r>
-      <w:r>
-        <w:fldChar w:fldCharType="begin"/>
-      </w:r>
-      <w:r>
-        <w:instrText xml:space="preserve"> SEQ Figure \* ARABIC </w:instrText>
-      </w:r>
-      <w:r>
-        <w:fldChar w:fldCharType="separate"/>
-      </w:r>
-      <w:r>
-        <w:rPr>
-          <w:noProof/>
-        </w:rPr>
-        <w:t>7</w:t>
-      </w:r>
-      <w:r>
-        <w:fldChar w:fldCharType="end"/>
-      </w:r>
+      <w:fldSimple w:instr=" SEQ Figure \* ARABIC ">
+        <w:r>
+          <w:rPr>
+            <w:noProof/>
+          </w:rPr>
+          <w:t>7</w:t>
+        </w:r>
+      </w:fldSimple>
       <w:r>
         <w:t xml:space="preserve"> VIN vs VOUT Graph</w:t>
       </w:r>
@@ -4772,25 +4825,56 @@
       <w:pPr>
         <w:pStyle w:val="NormalAmeer"/>
       </w:pPr>
-      <w:r>
-        <w:t>@ Vin &lt; Vth: Cutoff region, ID = 0 thus VOUT = VDD</w:t>
+      <w:proofErr w:type="gramStart"/>
+      <w:r>
+        <w:t>@ Vin</w:t>
+      </w:r>
+      <w:proofErr w:type="gramEnd"/>
+      <w:r>
+        <w:t xml:space="preserve"> &lt; Vth: Cutoff region, ID = 0 thus VOUT = VDD</w:t>
       </w:r>
     </w:p>
     <w:p>
       <w:pPr>
         <w:pStyle w:val="NormalAmeer"/>
       </w:pPr>
-      <w:r>
-        <w:t xml:space="preserve">@ Vin &gt; Vth &amp; Vout </w:t>
+      <w:proofErr w:type="gramStart"/>
+      <w:r>
+        <w:t>@ Vin</w:t>
+      </w:r>
+      <w:proofErr w:type="gramEnd"/>
+      <w:r>
+        <w:t xml:space="preserve"> &gt; Vth &amp; </w:t>
+      </w:r>
+      <w:proofErr w:type="spellStart"/>
+      <w:r>
+        <w:t>Vout</w:t>
+      </w:r>
+      <w:proofErr w:type="spellEnd"/>
+      <w:r>
+        <w:t xml:space="preserve"> </w:t>
       </w:r>
       <w:r>
         <w:t>&gt;</w:t>
       </w:r>
       <w:r>
-        <w:t xml:space="preserve"> Vov</w:t>
-      </w:r>
-      <w:r>
-        <w:t>: Saturation region, The relation is quadratic according to the Square Law.</w:t>
+        <w:t xml:space="preserve"> </w:t>
+      </w:r>
+      <w:proofErr w:type="spellStart"/>
+      <w:r>
+        <w:t>Vov</w:t>
+      </w:r>
+      <w:proofErr w:type="spellEnd"/>
+      <w:r>
+        <w:t xml:space="preserve">: Saturation region, </w:t>
+      </w:r>
+      <w:proofErr w:type="gramStart"/>
+      <w:r>
+        <w:t>The</w:t>
+      </w:r>
+      <w:proofErr w:type="gramEnd"/>
+      <w:r>
+        <w:t xml:space="preserve"> relation is quadratic according to the Square Law.</w:t>
       </w:r>
     </w:p>
     <w:p>
@@ -4798,7 +4882,15 @@
         <w:pStyle w:val="NormalAmeer"/>
       </w:pPr>
       <w:r>
-        <w:t xml:space="preserve">Notice: Due to the big slope in that area, if a small signal is applied around the Operational point it could be approximated that the relation is linear in that case. Hence </w:t>
+        <w:t xml:space="preserve">Notice: Due to the big slope in that area, if a small signal is applied around the Operational </w:t>
+      </w:r>
+      <w:proofErr w:type="gramStart"/>
+      <w:r>
+        <w:t>point</w:t>
+      </w:r>
+      <w:proofErr w:type="gramEnd"/>
+      <w:r>
+        <w:t xml:space="preserve"> it could be approximated that the relation is linear in that case. Hence </w:t>
       </w:r>
       <w:r>
         <w:t>that’s the preferred region to operate the amplifier</w:t>
@@ -4814,8 +4906,37 @@
       <w:pPr>
         <w:pStyle w:val="NormalAmeer"/>
       </w:pPr>
-      <w:r>
-        <w:t xml:space="preserve">@ Vin &gt; Vth &amp; Vout &lt; Vov: Triode Region, The relation is almost linear according to the triode current equation. </w:t>
+      <w:proofErr w:type="gramStart"/>
+      <w:r>
+        <w:t>@ Vin</w:t>
+      </w:r>
+      <w:proofErr w:type="gramEnd"/>
+      <w:r>
+        <w:t xml:space="preserve"> &gt; Vth &amp; </w:t>
+      </w:r>
+      <w:proofErr w:type="spellStart"/>
+      <w:r>
+        <w:t>Vout</w:t>
+      </w:r>
+      <w:proofErr w:type="spellEnd"/>
+      <w:r>
+        <w:t xml:space="preserve"> &lt; </w:t>
+      </w:r>
+      <w:proofErr w:type="spellStart"/>
+      <w:r>
+        <w:t>Vov</w:t>
+      </w:r>
+      <w:proofErr w:type="spellEnd"/>
+      <w:r>
+        <w:t xml:space="preserve">: Triode Region, </w:t>
+      </w:r>
+      <w:proofErr w:type="gramStart"/>
+      <w:r>
+        <w:t>The</w:t>
+      </w:r>
+      <w:proofErr w:type="gramEnd"/>
+      <w:r>
+        <w:t xml:space="preserve"> relation is almost linear according to the triode current equation. </w:t>
       </w:r>
     </w:p>
     <w:p>
@@ -4849,7 +4970,7 @@
           <w:noProof/>
         </w:rPr>
         <w:drawing>
-          <wp:inline distT="0" distB="0" distL="0" distR="0" wp14:anchorId="5DD7BA51" wp14:editId="1824CC3C">
+          <wp:inline distT="0" distB="0" distL="0" distR="0" wp14:anchorId="5DD7BA51" wp14:editId="4625BC97">
             <wp:extent cx="6177915" cy="3061335"/>
             <wp:effectExtent l="0" t="0" r="0" b="5715"/>
             <wp:docPr id="1631846979" name="Picture 8"/>
@@ -4905,24 +5026,14 @@
       <w:r>
         <w:t xml:space="preserve">Figure </w:t>
       </w:r>
-      <w:r>
-        <w:fldChar w:fldCharType="begin"/>
-      </w:r>
-      <w:r>
-        <w:instrText xml:space="preserve"> SEQ Figure \* ARABIC </w:instrText>
-      </w:r>
-      <w:r>
-        <w:fldChar w:fldCharType="separate"/>
-      </w:r>
-      <w:r>
-        <w:rPr>
-          <w:noProof/>
-        </w:rPr>
-        <w:t>8</w:t>
-      </w:r>
-      <w:r>
-        <w:fldChar w:fldCharType="end"/>
-      </w:r>
+      <w:fldSimple w:instr=" SEQ Figure \* ARABIC ">
+        <w:r>
+          <w:rPr>
+            <w:noProof/>
+          </w:rPr>
+          <w:t>8</w:t>
+        </w:r>
+      </w:fldSimple>
       <w:r>
         <w:t xml:space="preserve"> Derivative of VOUT vs VIN graph</w:t>
       </w:r>
@@ -4951,7 +5062,23 @@
         <w:t>Since VIN = V</w:t>
       </w:r>
       <w:r>
-        <w:t>GS, gm = 2*ID/Vov = k*Vov depends on VGS and the gain Av = gm*Rd (Depends on gm)</w:t>
+        <w:t>GS, gm = 2*ID/</w:t>
+      </w:r>
+      <w:proofErr w:type="spellStart"/>
+      <w:r>
+        <w:t>Vov</w:t>
+      </w:r>
+      <w:proofErr w:type="spellEnd"/>
+      <w:r>
+        <w:t xml:space="preserve"> = k*</w:t>
+      </w:r>
+      <w:proofErr w:type="spellStart"/>
+      <w:r>
+        <w:t>Vov</w:t>
+      </w:r>
+      <w:proofErr w:type="spellEnd"/>
+      <w:r>
+        <w:t xml:space="preserve"> depends on VGS and the gain Av = gm*Rd (Depends on gm)</w:t>
       </w:r>
     </w:p>
     <w:p>
@@ -4983,6 +5110,9 @@
         <w:jc w:val="center"/>
       </w:pPr>
       <w:r>
+        <w:rPr>
+          <w:noProof/>
+        </w:rPr>
         <w:drawing>
           <wp:inline distT="0" distB="0" distL="0" distR="0" wp14:anchorId="1FF3C2F6" wp14:editId="6FABBEFF">
             <wp:extent cx="4659464" cy="2766229"/>
@@ -5027,24 +5157,14 @@
       <w:r>
         <w:t xml:space="preserve">Figure </w:t>
       </w:r>
-      <w:r>
-        <w:fldChar w:fldCharType="begin"/>
-      </w:r>
-      <w:r>
-        <w:instrText xml:space="preserve"> SEQ Figure \* ARABIC </w:instrText>
-      </w:r>
-      <w:r>
-        <w:fldChar w:fldCharType="separate"/>
-      </w:r>
-      <w:r>
-        <w:rPr>
-          <w:noProof/>
-        </w:rPr>
-        <w:t>9</w:t>
-      </w:r>
-      <w:r>
-        <w:fldChar w:fldCharType="end"/>
-      </w:r>
+      <w:fldSimple w:instr=" SEQ Figure \* ARABIC ">
+        <w:r>
+          <w:rPr>
+            <w:noProof/>
+          </w:rPr>
+          <w:t>9</w:t>
+        </w:r>
+      </w:fldSimple>
       <w:r>
         <w:t xml:space="preserve"> Transient Simulation Testbench</w:t>
       </w:r>
@@ -5125,24 +5245,14 @@
       <w:r>
         <w:t xml:space="preserve">Figure </w:t>
       </w:r>
-      <w:r>
-        <w:fldChar w:fldCharType="begin"/>
-      </w:r>
-      <w:r>
-        <w:instrText xml:space="preserve"> SEQ Figure \* ARABIC </w:instrText>
-      </w:r>
-      <w:r>
-        <w:fldChar w:fldCharType="separate"/>
-      </w:r>
-      <w:r>
-        <w:rPr>
-          <w:noProof/>
-        </w:rPr>
-        <w:t>10</w:t>
-      </w:r>
-      <w:r>
-        <w:fldChar w:fldCharType="end"/>
-      </w:r>
+      <w:fldSimple w:instr=" SEQ Figure \* ARABIC ">
+        <w:r>
+          <w:rPr>
+            <w:noProof/>
+          </w:rPr>
+          <w:t>10</w:t>
+        </w:r>
+      </w:fldSimple>
       <w:r>
         <w:t xml:space="preserve"> VIN (Green), VOUT (Blue) and gm (Red) vs Time</w:t>
       </w:r>
@@ -5192,8 +5302,21 @@
       <w:pPr>
         <w:pStyle w:val="NormalAmeer"/>
       </w:pPr>
-      <w:r>
-        <w:t>No , The amplifier is not Linear.</w:t>
+      <w:proofErr w:type="gramStart"/>
+      <w:r>
+        <w:t>No ,</w:t>
+      </w:r>
+      <w:proofErr w:type="gramEnd"/>
+      <w:r>
+        <w:t xml:space="preserve"> </w:t>
+      </w:r>
+      <w:proofErr w:type="gramStart"/>
+      <w:r>
+        <w:t>The</w:t>
+      </w:r>
+      <w:proofErr w:type="gramEnd"/>
+      <w:r>
+        <w:t xml:space="preserve"> amplifier is not Linear.</w:t>
       </w:r>
     </w:p>
     <w:p>
@@ -5207,7 +5330,23 @@
         <w:t>signals,</w:t>
       </w:r>
       <w:r>
-        <w:t xml:space="preserve"> those are merely approximations and do not show the entire picture. Vout varies with Vin which affects different parameters and makes the gain non-linear as well.</w:t>
+        <w:t xml:space="preserve"> those are merely approximations and do not show the entire picture. </w:t>
+      </w:r>
+      <w:proofErr w:type="spellStart"/>
+      <w:r>
+        <w:t>Vout</w:t>
+      </w:r>
+      <w:proofErr w:type="spellEnd"/>
+      <w:r>
+        <w:t xml:space="preserve"> varies with </w:t>
+      </w:r>
+      <w:proofErr w:type="gramStart"/>
+      <w:r>
+        <w:t>Vin</w:t>
+      </w:r>
+      <w:proofErr w:type="gramEnd"/>
+      <w:r>
+        <w:t xml:space="preserve"> which affects different parameters and makes the gain non-linear as well.</w:t>
       </w:r>
     </w:p>
     <w:p>
@@ -5226,10 +5365,10 @@
       </w:pPr>
       <w:r>
         <w:drawing>
-          <wp:inline distT="0" distB="0" distL="0" distR="0" wp14:anchorId="412A677D" wp14:editId="2182150F">
-            <wp:extent cx="2214381" cy="4699221"/>
-            <wp:effectExtent l="0" t="0" r="0" b="6350"/>
-            <wp:docPr id="213121443" name="Picture 1" descr="A screenshot of a computer program&#10;&#10;AI-generated content may be incorrect."/>
+          <wp:inline distT="0" distB="0" distL="0" distR="0" wp14:anchorId="675B971B" wp14:editId="2C21401B">
+            <wp:extent cx="2524477" cy="5344271"/>
+            <wp:effectExtent l="0" t="0" r="0" b="0"/>
+            <wp:docPr id="1152684299" name="Picture 1" descr="A screenshot of a computer&#10;&#10;AI-generated content may be incorrect."/>
             <wp:cNvGraphicFramePr>
               <a:graphicFrameLocks xmlns:a="http://schemas.openxmlformats.org/drawingml/2006/main" noChangeAspect="1"/>
             </wp:cNvGraphicFramePr>
@@ -5237,7 +5376,7 @@
               <a:graphicData uri="http://schemas.openxmlformats.org/drawingml/2006/picture">
                 <pic:pic xmlns:pic="http://schemas.openxmlformats.org/drawingml/2006/picture">
                   <pic:nvPicPr>
-                    <pic:cNvPr id="213121443" name="Picture 1" descr="A screenshot of a computer program&#10;&#10;AI-generated content may be incorrect."/>
+                    <pic:cNvPr id="1152684299" name="Picture 1" descr="A screenshot of a computer&#10;&#10;AI-generated content may be incorrect."/>
                     <pic:cNvPicPr/>
                   </pic:nvPicPr>
                   <pic:blipFill>
@@ -5249,7 +5388,7 @@
                   <pic:spPr>
                     <a:xfrm>
                       <a:off x="0" y="0"/>
-                      <a:ext cx="2217503" cy="4705847"/>
+                      <a:ext cx="2524477" cy="5344271"/>
                     </a:xfrm>
                     <a:prstGeom prst="rect">
                       <a:avLst/>
@@ -5262,11 +5401,14 @@
         </w:drawing>
       </w:r>
       <w:r>
+        <w:t xml:space="preserve"> </w:t>
+      </w:r>
+      <w:r>
         <w:drawing>
-          <wp:inline distT="0" distB="0" distL="0" distR="0" wp14:anchorId="630C0D48" wp14:editId="0F279559">
-            <wp:extent cx="2505425" cy="1790950"/>
+          <wp:inline distT="0" distB="0" distL="0" distR="0" wp14:anchorId="244962D7" wp14:editId="6E6575C3">
+            <wp:extent cx="2553056" cy="1867161"/>
             <wp:effectExtent l="0" t="0" r="0" b="0"/>
-            <wp:docPr id="1632665486" name="Picture 1" descr="A screenshot of a computer&#10;&#10;AI-generated content may be incorrect."/>
+            <wp:docPr id="1775874468" name="Picture 1" descr="A screenshot of a computer&#10;&#10;AI-generated content may be incorrect."/>
             <wp:cNvGraphicFramePr>
               <a:graphicFrameLocks xmlns:a="http://schemas.openxmlformats.org/drawingml/2006/main" noChangeAspect="1"/>
             </wp:cNvGraphicFramePr>
@@ -5274,7 +5416,7 @@
               <a:graphicData uri="http://schemas.openxmlformats.org/drawingml/2006/picture">
                 <pic:pic xmlns:pic="http://schemas.openxmlformats.org/drawingml/2006/picture">
                   <pic:nvPicPr>
-                    <pic:cNvPr id="1632665486" name="Picture 1" descr="A screenshot of a computer&#10;&#10;AI-generated content may be incorrect."/>
+                    <pic:cNvPr id="1775874468" name="Picture 1" descr="A screenshot of a computer&#10;&#10;AI-generated content may be incorrect."/>
                     <pic:cNvPicPr/>
                   </pic:nvPicPr>
                   <pic:blipFill>
@@ -5286,7 +5428,7 @@
                   <pic:spPr>
                     <a:xfrm>
                       <a:off x="0" y="0"/>
-                      <a:ext cx="2505425" cy="1790950"/>
+                      <a:ext cx="2553056" cy="1867161"/>
                     </a:xfrm>
                     <a:prstGeom prst="rect">
                       <a:avLst/>
@@ -5306,24 +5448,14 @@
       <w:r>
         <w:t xml:space="preserve">Figure </w:t>
       </w:r>
-      <w:r>
-        <w:fldChar w:fldCharType="begin"/>
-      </w:r>
-      <w:r>
-        <w:instrText xml:space="preserve"> SEQ Figure \* ARABIC </w:instrText>
-      </w:r>
-      <w:r>
-        <w:fldChar w:fldCharType="separate"/>
-      </w:r>
-      <w:r>
-        <w:rPr>
-          <w:noProof/>
-        </w:rPr>
-        <w:t>11</w:t>
-      </w:r>
-      <w:r>
-        <w:fldChar w:fldCharType="end"/>
-      </w:r>
+      <w:fldSimple w:instr=" SEQ Figure \* ARABIC ">
+        <w:r>
+          <w:rPr>
+            <w:noProof/>
+          </w:rPr>
+          <w:t>11</w:t>
+        </w:r>
+      </w:fldSimple>
       <w:r>
         <w:t xml:space="preserve"> PMOS Sizing using ADT</w:t>
       </w:r>
@@ -5354,7 +5486,16 @@
             <w:rPr>
               <w:rFonts w:ascii="Cambria Math" w:hAnsi="Cambria Math"/>
             </w:rPr>
-            <m:t>μm , W=9.78</m:t>
+            <m:t>μm , W=</m:t>
+          </m:r>
+          <m:r>
+            <m:rPr>
+              <m:sty m:val="bi"/>
+            </m:rPr>
+            <w:rPr>
+              <w:rFonts w:ascii="Cambria Math" w:hAnsi="Cambria Math"/>
+            </w:rPr>
+            <m:t>42.81</m:t>
           </m:r>
           <m:r>
             <m:rPr>
@@ -5370,36 +5511,15 @@
     </w:p>
     <w:p>
       <w:pPr>
-        <w:rPr>
-          <w:rFonts w:eastAsiaTheme="minorEastAsia"/>
-          <w:b/>
-          <w:bCs/>
-        </w:rPr>
-      </w:pPr>
-      <w:r>
-        <w:rPr>
-          <w:rFonts w:eastAsiaTheme="minorEastAsia"/>
-          <w:b/>
-          <w:bCs/>
-        </w:rPr>
-        <w:br w:type="page"/>
-      </w:r>
-    </w:p>
-    <w:p>
-      <w:pPr>
         <w:keepNext/>
       </w:pPr>
       <w:r>
-        <w:rPr>
-          <w:b/>
-          <w:bCs/>
-        </w:rPr>
         <w:lastRenderedPageBreak/>
         <w:drawing>
-          <wp:inline distT="0" distB="0" distL="0" distR="0" wp14:anchorId="53A4D0A7" wp14:editId="76082C32">
-            <wp:extent cx="6188710" cy="3590290"/>
+          <wp:inline distT="0" distB="0" distL="0" distR="0" wp14:anchorId="5048F732" wp14:editId="0936129F">
+            <wp:extent cx="6188710" cy="3736340"/>
             <wp:effectExtent l="0" t="0" r="2540" b="0"/>
-            <wp:docPr id="1068119833" name="Picture 1" descr="A computer screen shot of a computer&#10;&#10;AI-generated content may be incorrect."/>
+            <wp:docPr id="1797171150" name="Picture 1" descr="A computer screen shot of a computer&#10;&#10;AI-generated content may be incorrect."/>
             <wp:cNvGraphicFramePr>
               <a:graphicFrameLocks xmlns:a="http://schemas.openxmlformats.org/drawingml/2006/main" noChangeAspect="1"/>
             </wp:cNvGraphicFramePr>
@@ -5407,7 +5527,7 @@
               <a:graphicData uri="http://schemas.openxmlformats.org/drawingml/2006/picture">
                 <pic:pic xmlns:pic="http://schemas.openxmlformats.org/drawingml/2006/picture">
                   <pic:nvPicPr>
-                    <pic:cNvPr id="1068119833" name="Picture 1" descr="A computer screen shot of a computer&#10;&#10;AI-generated content may be incorrect."/>
+                    <pic:cNvPr id="1797171150" name="Picture 1" descr="A computer screen shot of a computer&#10;&#10;AI-generated content may be incorrect."/>
                     <pic:cNvPicPr/>
                   </pic:nvPicPr>
                   <pic:blipFill>
@@ -5419,7 +5539,7 @@
                   <pic:spPr>
                     <a:xfrm>
                       <a:off x="0" y="0"/>
-                      <a:ext cx="6188710" cy="3590290"/>
+                      <a:ext cx="6188710" cy="3736340"/>
                     </a:xfrm>
                     <a:prstGeom prst="rect">
                       <a:avLst/>
@@ -5439,55 +5559,77 @@
       <w:r>
         <w:t xml:space="preserve">Figure </w:t>
       </w:r>
-      <w:r>
-        <w:fldChar w:fldCharType="begin"/>
-      </w:r>
-      <w:r>
-        <w:instrText xml:space="preserve"> SEQ Figure \* ARABIC </w:instrText>
-      </w:r>
-      <w:r>
-        <w:fldChar w:fldCharType="separate"/>
-      </w:r>
+      <w:fldSimple w:instr=" SEQ Figure \* ARABIC ">
+        <w:r>
+          <w:rPr>
+            <w:noProof/>
+          </w:rPr>
+          <w:t>12</w:t>
+        </w:r>
+      </w:fldSimple>
+      <w:r>
+        <w:t xml:space="preserve"> Negative Feedback Testbench</w:t>
+      </w:r>
+    </w:p>
+    <w:p>
+      <w:pPr>
+        <w:pStyle w:val="NormalAmeer"/>
+      </w:pPr>
+      <w:proofErr w:type="spellStart"/>
+      <w:r>
+        <w:t>Chossing</w:t>
+      </w:r>
+      <w:proofErr w:type="spellEnd"/>
+      <w:r>
+        <w:t xml:space="preserve"> </w:t>
+      </w:r>
+      <w:proofErr w:type="spellStart"/>
+      <w:r>
+        <w:t>Rsig</w:t>
+      </w:r>
+      <w:proofErr w:type="spellEnd"/>
+      <w:r>
+        <w:t>=1M</w:t>
+      </w:r>
+      <w:r>
+        <w:t>Ω</w:t>
+      </w:r>
+      <w:r>
+        <w:t xml:space="preserve"> as the gain is equal to Rf/</w:t>
+      </w:r>
+      <w:proofErr w:type="spellStart"/>
+      <w:r>
+        <w:t>Rsig</w:t>
+      </w:r>
+      <w:proofErr w:type="spellEnd"/>
+      <w:r>
+        <w:t xml:space="preserve"> thus choosing the appropriate </w:t>
+      </w:r>
+      <w:proofErr w:type="spellStart"/>
+      <w:r>
+        <w:t>Rsig</w:t>
+      </w:r>
+      <w:proofErr w:type="spellEnd"/>
+      <w:r>
+        <w:t xml:space="preserve"> to make the gain equal to -10 as required from the spec</w:t>
+      </w:r>
+      <w:r>
+        <w:t>.</w:t>
+      </w:r>
+    </w:p>
+    <w:p>
+      <w:r>
+        <w:br w:type="page"/>
+      </w:r>
+    </w:p>
+    <w:p>
+      <w:pPr>
+        <w:keepNext/>
+      </w:pPr>
       <w:r>
         <w:rPr>
           <w:noProof/>
         </w:rPr>
-        <w:t>12</w:t>
-      </w:r>
-      <w:r>
-        <w:fldChar w:fldCharType="end"/>
-      </w:r>
-      <w:r>
-        <w:t xml:space="preserve"> Negative Feedback Testbench</w:t>
-      </w:r>
-    </w:p>
-    <w:p>
-      <w:pPr>
-        <w:pStyle w:val="NormalAmeer"/>
-      </w:pPr>
-      <w:r>
-        <w:t>Chossing Rsig=1M</w:t>
-      </w:r>
-      <w:r>
-        <w:t>Ω</w:t>
-      </w:r>
-      <w:r>
-        <w:t xml:space="preserve"> as the gain is equal to Rf/Rsig thus choosing the appropriate Rsig to make the gain equal to -10 as required from the spec</w:t>
-      </w:r>
-      <w:r>
-        <w:t>.</w:t>
-      </w:r>
-    </w:p>
-    <w:p>
-      <w:r>
-        <w:br w:type="page"/>
-      </w:r>
-    </w:p>
-    <w:p>
-      <w:pPr>
-        <w:keepNext/>
-      </w:pPr>
-      <w:r>
         <w:lastRenderedPageBreak/>
         <w:drawing>
           <wp:inline distT="0" distB="0" distL="0" distR="0" wp14:anchorId="1ABC16B0" wp14:editId="2BD5E931">
@@ -5533,24 +5675,14 @@
       <w:r>
         <w:t xml:space="preserve">Figure </w:t>
       </w:r>
-      <w:r>
-        <w:fldChar w:fldCharType="begin"/>
-      </w:r>
-      <w:r>
-        <w:instrText xml:space="preserve"> SEQ Figure \* ARABIC </w:instrText>
-      </w:r>
-      <w:r>
-        <w:fldChar w:fldCharType="separate"/>
-      </w:r>
-      <w:r>
-        <w:rPr>
-          <w:noProof/>
-        </w:rPr>
-        <w:t>13</w:t>
-      </w:r>
-      <w:r>
-        <w:fldChar w:fldCharType="end"/>
-      </w:r>
+      <w:fldSimple w:instr=" SEQ Figure \* ARABIC ">
+        <w:r>
+          <w:rPr>
+            <w:noProof/>
+          </w:rPr>
+          <w:t>13</w:t>
+        </w:r>
+      </w:fldSimple>
       <w:r>
         <w:t xml:space="preserve"> Gain, VIN and VOUT vs VSIG</w:t>
       </w:r>
@@ -5568,7 +5700,15 @@
         <w:pStyle w:val="NormalAmeer"/>
       </w:pPr>
       <w:r>
-        <w:t>The two curves cross paths at approximately VGS of the Q-Point of the transistor, where VIN equals VOUT the transistor is considered to be diode connected. This is where the current produced by the NMOS and PMOS is equal each other.</w:t>
+        <w:t xml:space="preserve">The two curves cross paths at approximately VGS of the Q-Point of the transistor, where VIN equals VOUT the transistor </w:t>
+      </w:r>
+      <w:proofErr w:type="gramStart"/>
+      <w:r>
+        <w:t>is considered to be</w:t>
+      </w:r>
+      <w:proofErr w:type="gramEnd"/>
+      <w:r>
+        <w:t xml:space="preserve"> diode connected. This is where the current produced by the NMOS and PMOS is equal each other.</w:t>
       </w:r>
     </w:p>
     <w:p>
@@ -5595,7 +5735,23 @@
         <w:pStyle w:val="NormalAmeer"/>
       </w:pPr>
       <w:r>
-        <w:t>It is Linear, Due to the effect of negative feedback as it desensitizes the gain from the transistor parameters and makes it dependent only on the Rf resistor and the Rsig only</w:t>
+        <w:t xml:space="preserve">It is Linear, </w:t>
+      </w:r>
+      <w:proofErr w:type="gramStart"/>
+      <w:r>
+        <w:t>Due to the effect</w:t>
+      </w:r>
+      <w:proofErr w:type="gramEnd"/>
+      <w:r>
+        <w:t xml:space="preserve"> of negative feedback as it desensitizes the gain from the transistor parameters and makes it dependent only on the Rf resistor and the </w:t>
+      </w:r>
+      <w:proofErr w:type="spellStart"/>
+      <w:r>
+        <w:t>Rsig</w:t>
+      </w:r>
+      <w:proofErr w:type="spellEnd"/>
+      <w:r>
+        <w:t xml:space="preserve"> only</w:t>
       </w:r>
     </w:p>
     <w:p>
@@ -5603,7 +5759,15 @@
         <w:pStyle w:val="NormalAmeer"/>
       </w:pPr>
       <w:r>
-        <w:t xml:space="preserve">The negative feedback senses a change in voltage at the output node and return it to the input node by subtracting it thus returning the Gain to its original value and this cycle continue in the operating range sustaining </w:t>
+        <w:t xml:space="preserve">The negative feedback senses a change in voltage at the output node and return it to the input node by subtracting it thus returning the Gain to its original value and this cycle </w:t>
+      </w:r>
+      <w:proofErr w:type="gramStart"/>
+      <w:r>
+        <w:t>continue</w:t>
+      </w:r>
+      <w:proofErr w:type="gramEnd"/>
+      <w:r>
+        <w:t xml:space="preserve"> in the operating range sustaining </w:t>
       </w:r>
       <w:r>
         <w:t>a linear relation.</w:t>
@@ -5613,8 +5777,21 @@
       <w:pPr>
         <w:pStyle w:val="SubHeadingAmeer"/>
       </w:pPr>
-      <w:r>
-        <w:t>Report the derivative of VOUT vs VSIG. The derivative is itself the small signal gain. Is the gain linear (independent of the input) in the operating range of the amplifier? Why?</w:t>
+      <w:proofErr w:type="gramStart"/>
+      <w:r>
+        <w:t>Report</w:t>
+      </w:r>
+      <w:proofErr w:type="gramEnd"/>
+      <w:r>
+        <w:t xml:space="preserve"> the derivative of VOUT vs VSIG. The derivative </w:t>
+      </w:r>
+      <w:proofErr w:type="gramStart"/>
+      <w:r>
+        <w:t>is itself</w:t>
+      </w:r>
+      <w:proofErr w:type="gramEnd"/>
+      <w:r>
+        <w:t xml:space="preserve"> the small signal gain. Is the gain linear (independent of the input) in the operating range of the amplifier? Why?</w:t>
       </w:r>
     </w:p>
     <w:p>
@@ -5622,7 +5799,23 @@
         <w:pStyle w:val="NormalAmeer"/>
       </w:pPr>
       <w:r>
-        <w:t>As the transitor reaches its operating range. We can see a flat gain curve at approximately -10 which is the required gain from the circuit. The flat curve indicates the gain is linear and is inpdendent of the input. Due to the negative feedback as mentioned previously</w:t>
+        <w:t xml:space="preserve">As the </w:t>
+      </w:r>
+      <w:proofErr w:type="spellStart"/>
+      <w:r>
+        <w:t>transitor</w:t>
+      </w:r>
+      <w:proofErr w:type="spellEnd"/>
+      <w:r>
+        <w:t xml:space="preserve"> reaches its operating range. We can see a flat gain curve at approximately -10 which is the required gain from the circuit. The flat curve indicates the gain is linear and is </w:t>
+      </w:r>
+      <w:proofErr w:type="spellStart"/>
+      <w:r>
+        <w:t>inpdendent</w:t>
+      </w:r>
+      <w:proofErr w:type="spellEnd"/>
+      <w:r>
+        <w:t xml:space="preserve"> of the input. Due to the negative feedback as mentioned previously</w:t>
       </w:r>
     </w:p>
     <w:p>
@@ -5638,7 +5831,17 @@
         <w:pStyle w:val="NormalAmeer"/>
       </w:pPr>
       <w:r>
-        <w:t>The Value of VIN is 817.224mV which is approximately equal to the bias VGS Calculated in the previous part, being constant show that the gain is also constant in that are. Due to the negative feedback</w:t>
+        <w:t xml:space="preserve">The Value of VIN is 817.224mV which is approximately equal to the bias VGS Calculated in the previous part, being constant show that the gain is also constant in that </w:t>
+      </w:r>
+      <w:proofErr w:type="spellStart"/>
+      <w:proofErr w:type="gramStart"/>
+      <w:r>
+        <w:t>are</w:t>
+      </w:r>
+      <w:proofErr w:type="spellEnd"/>
+      <w:proofErr w:type="gramEnd"/>
+      <w:r>
+        <w:t>. Due to the negative feedback</w:t>
       </w:r>
       <w:r>
         <w:t xml:space="preserve"> as explained before.</w:t>
@@ -5818,13 +6021,7 @@
             <w:rPr>
               <w:rFonts w:ascii="Cambria Math" w:hAnsi="Cambria Math"/>
             </w:rPr>
-            <m:t>=0.21</m:t>
-          </m:r>
-          <m:r>
-            <w:rPr>
-              <w:rFonts w:ascii="Cambria Math" w:hAnsi="Cambria Math"/>
-            </w:rPr>
-            <m:t>V</m:t>
+            <m:t>=0.21V</m:t>
           </m:r>
         </m:oMath>
       </m:oMathPara>
@@ -5835,6 +6032,9 @@
         <w:keepNext/>
       </w:pPr>
       <w:r>
+        <w:rPr>
+          <w:noProof/>
+        </w:rPr>
         <w:lastRenderedPageBreak/>
         <w:drawing>
           <wp:inline distT="0" distB="0" distL="0" distR="0" wp14:anchorId="74B9887C" wp14:editId="38E36A55">
@@ -5880,24 +6080,14 @@
       <w:r>
         <w:t xml:space="preserve">Figure </w:t>
       </w:r>
-      <w:r>
-        <w:fldChar w:fldCharType="begin"/>
-      </w:r>
-      <w:r>
-        <w:instrText xml:space="preserve"> SEQ Figure \* ARABIC </w:instrText>
-      </w:r>
-      <w:r>
-        <w:fldChar w:fldCharType="separate"/>
-      </w:r>
-      <w:r>
-        <w:rPr>
-          <w:noProof/>
-        </w:rPr>
-        <w:t>14</w:t>
-      </w:r>
-      <w:r>
-        <w:fldChar w:fldCharType="end"/>
-      </w:r>
+      <w:fldSimple w:instr=" SEQ Figure \* ARABIC ">
+        <w:r>
+          <w:rPr>
+            <w:noProof/>
+          </w:rPr>
+          <w:t>14</w:t>
+        </w:r>
+      </w:fldSimple>
       <w:r>
         <w:t xml:space="preserve"> Input Range from S</w:t>
       </w:r>
@@ -5931,10 +6121,10 @@
       </w:pPr>
       <w:r>
         <w:drawing>
-          <wp:inline distT="0" distB="0" distL="0" distR="0" wp14:anchorId="3B2D6C34" wp14:editId="782200F8">
-            <wp:extent cx="6188710" cy="3151505"/>
+          <wp:inline distT="0" distB="0" distL="0" distR="0" wp14:anchorId="76493AC6" wp14:editId="65F5F88B">
+            <wp:extent cx="6188710" cy="3145155"/>
             <wp:effectExtent l="0" t="0" r="2540" b="0"/>
-            <wp:docPr id="2039614505" name="Picture 1" descr="A graph of a wave&#10;&#10;AI-generated content may be incorrect."/>
+            <wp:docPr id="1926546769" name="Picture 1" descr="A graph on a black background&#10;&#10;AI-generated content may be incorrect."/>
             <wp:cNvGraphicFramePr>
               <a:graphicFrameLocks xmlns:a="http://schemas.openxmlformats.org/drawingml/2006/main" noChangeAspect="1"/>
             </wp:cNvGraphicFramePr>
@@ -5942,7 +6132,7 @@
               <a:graphicData uri="http://schemas.openxmlformats.org/drawingml/2006/picture">
                 <pic:pic xmlns:pic="http://schemas.openxmlformats.org/drawingml/2006/picture">
                   <pic:nvPicPr>
-                    <pic:cNvPr id="2039614505" name="Picture 1" descr="A graph of a wave&#10;&#10;AI-generated content may be incorrect."/>
+                    <pic:cNvPr id="1926546769" name="Picture 1" descr="A graph on a black background&#10;&#10;AI-generated content may be incorrect."/>
                     <pic:cNvPicPr/>
                   </pic:nvPicPr>
                   <pic:blipFill>
@@ -5954,7 +6144,7 @@
                   <pic:spPr>
                     <a:xfrm>
                       <a:off x="0" y="0"/>
-                      <a:ext cx="6188710" cy="3151505"/>
+                      <a:ext cx="6188710" cy="3145155"/>
                     </a:xfrm>
                     <a:prstGeom prst="rect">
                       <a:avLst/>
@@ -5974,24 +6164,14 @@
       <w:r>
         <w:t xml:space="preserve">Figure </w:t>
       </w:r>
-      <w:r>
-        <w:fldChar w:fldCharType="begin"/>
-      </w:r>
-      <w:r>
-        <w:instrText xml:space="preserve"> SEQ Figure \* ARABIC </w:instrText>
-      </w:r>
-      <w:r>
-        <w:fldChar w:fldCharType="separate"/>
-      </w:r>
-      <w:r>
-        <w:rPr>
-          <w:noProof/>
-        </w:rPr>
-        <w:t>15</w:t>
-      </w:r>
-      <w:r>
-        <w:fldChar w:fldCharType="end"/>
-      </w:r>
+      <w:fldSimple w:instr=" SEQ Figure \* ARABIC ">
+        <w:r>
+          <w:rPr>
+            <w:noProof/>
+          </w:rPr>
+          <w:t>15</w:t>
+        </w:r>
+      </w:fldSimple>
       <w:r>
         <w:t xml:space="preserve"> gm vs Time</w:t>
       </w:r>
@@ -6001,7 +6181,13 @@
         <w:pStyle w:val="NormalAmeer"/>
       </w:pPr>
       <w:r>
-        <w:t>Compared to figure 10, we can see gm still varies with time. But in a much smaller range of 100pS instead of the 10uS range in the previous figure. This very small variation can be approximated to gm having a constant value.</w:t>
+        <w:t xml:space="preserve">Compared to figure 10, we can see gm </w:t>
+      </w:r>
+      <w:r>
+        <w:t>varies at a much smaller range around the 101uS point compared to the bigger variation seen in figure 10, This small variation can be considered approximately Constant in this case</w:t>
+      </w:r>
+      <w:r>
+        <w:t>.</w:t>
       </w:r>
     </w:p>
     <w:sectPr>
@@ -7348,6 +7534,7 @@
   <w:style w:type="character" w:default="1" w:styleId="DefaultParagraphFont">
     <w:name w:val="Default Paragraph Font"/>
     <w:uiPriority w:val="1"/>
+    <w:semiHidden/>
     <w:unhideWhenUsed/>
   </w:style>
   <w:style w:type="table" w:default="1" w:styleId="TableNormal">

</xml_diff>